<commit_message>
add base_linalg, struct Q(frac)
</commit_message>
<xml_diff>
--- a/logger.docx
+++ b/logger.docx
@@ -49,21 +49,7 @@
         <w:rPr>
           <w:rFonts w:hint="eastAsia"/>
         </w:rPr>
-        <w:t>和快速</w:t>
-      </w:r>
-      <w:proofErr w:type="gramStart"/>
-      <w:r>
-        <w:rPr>
-          <w:rFonts w:hint="eastAsia"/>
-        </w:rPr>
-        <w:t>幂</w:t>
-      </w:r>
-      <w:proofErr w:type="gramEnd"/>
-      <w:r>
-        <w:rPr>
-          <w:rFonts w:hint="eastAsia"/>
-        </w:rPr>
-        <w:t>逆元耗时没有明显区别，相差小于1</w:t>
+        <w:t>和快速幂逆元耗时没有明显区别，相差小于1</w:t>
       </w:r>
       <w:r>
         <w:t>0%</w:t>
@@ -434,14 +420,14 @@
         <w:rPr>
           <w:rFonts w:hint="eastAsia"/>
         </w:rPr>
-        <w:t>汇到原源的</w:t>
+        <w:t>汇到原源</w:t>
       </w:r>
       <w:proofErr w:type="gramEnd"/>
       <w:r>
         <w:rPr>
           <w:rFonts w:hint="eastAsia"/>
         </w:rPr>
-        <w:t>一条无穷边。最终目的是保证流平衡，可行流</w:t>
+        <w:t>的一条无穷边。最终目的是保证流平衡，可行流</w:t>
       </w:r>
       <w:r>
         <w:sym w:font="Wingdings" w:char="F0F3"/>
@@ -806,7 +792,19 @@
         <w:rPr>
           <w:rFonts w:hint="eastAsia"/>
         </w:rPr>
-        <w:t>SAM：par指针指向当前状态对应的后缀的最长前缀。par构成树，某节点的子节点数量为对应单词的出现次数。</w:t>
+        <w:t>SAM：par指针指向当前状态对应的后缀的最长前缀。par构成树，某节点的</w:t>
+      </w:r>
+      <w:r>
+        <w:rPr>
+          <w:rFonts w:hint="eastAsia"/>
+        </w:rPr>
+        <w:t>非复制</w:t>
+      </w:r>
+      <w:r>
+        <w:rPr>
+          <w:rFonts w:hint="eastAsia"/>
+        </w:rPr>
+        <w:t>子节点数量为对应单词的出现次数。</w:t>
       </w:r>
     </w:p>
     <w:p>
@@ -833,11 +831,48 @@
       </w:r>
     </w:p>
     <w:p>
-      <w:pPr>
-        <w:rPr>
-          <w:rFonts w:hint="eastAsia"/>
-        </w:rPr>
-      </w:pPr>
+      <w:r>
+        <w:rPr>
+          <w:rFonts w:hint="eastAsia"/>
+        </w:rPr>
+        <w:t>5</w:t>
+      </w:r>
+      <w:r>
+        <w:t>.24</w:t>
+      </w:r>
+      <w:r>
+        <w:rPr>
+          <w:rFonts w:hint="eastAsia"/>
+        </w:rPr>
+        <w:t>：(线性代数</w:t>
+      </w:r>
+      <w:r>
+        <w:t>)</w:t>
+      </w:r>
+      <w:r>
+        <w:rPr>
+          <w:rFonts w:hint="eastAsia"/>
+        </w:rPr>
+        <w:t>高斯</w:t>
+      </w:r>
+      <w:r>
+        <w:rPr>
+          <w:rFonts w:hint="eastAsia"/>
+        </w:rPr>
+        <w:t>消元，</w:t>
+      </w:r>
+      <w:r>
+        <w:rPr>
+          <w:rFonts w:hint="eastAsia"/>
+        </w:rPr>
+        <w:t>可</w:t>
+      </w:r>
+      <w:r>
+        <w:rPr>
+          <w:rFonts w:hint="eastAsia"/>
+        </w:rPr>
+        <w:t>化为行阶梯形矩阵。</w:t>
+      </w:r>
       <w:bookmarkStart w:id="0" w:name="_GoBack"/>
       <w:bookmarkEnd w:id="0"/>
     </w:p>

</xml_diff>